<commit_message>
Added Jira browser logging in pdf.
</commit_message>
<xml_diff>
--- a/misc/assignments/assignment-git-github.docx
+++ b/misc/assignments/assignment-git-github.docx
@@ -4,6 +4,7 @@
   <w:body>
     <w:p>
       <w:pPr>
+        <w:ind w:left="-142"/>
         <w:jc w:val="center"/>
         <w:rPr>
           <w:b/>
@@ -36,7 +37,7 @@
     <w:p>
       <w:r>
         <w:pict w14:anchorId="377EFC32">
-          <v:rect id="_x0000_i1061" style="width:0;height:1.5pt" o:hralign="center" o:hrstd="t" o:hr="t" fillcolor="#a0a0a0" stroked="f"/>
+          <v:rect id="_x0000_i1217" style="width:0;height:1.5pt" o:hralign="center" o:hrstd="t" o:hr="t" fillcolor="#a0a0a0" stroked="f"/>
         </w:pict>
       </w:r>
     </w:p>
@@ -102,11 +103,20 @@
           <w:b/>
           <w:bCs/>
         </w:rPr>
-        <w:t>git init</w:t>
+        <w:t xml:space="preserve">git </w:t>
+      </w:r>
+      <w:proofErr w:type="spellStart"/>
+      <w:r>
+        <w:rPr>
+          <w:b/>
+          <w:bCs/>
+        </w:rPr>
+        <w:t>init</w:t>
       </w:r>
       <w:r>
         <w:t>.</w:t>
       </w:r>
+      <w:proofErr w:type="spellEnd"/>
     </w:p>
     <w:p>
       <w:pPr>
@@ -169,7 +179,23 @@
           <w:b/>
           <w:bCs/>
         </w:rPr>
-        <w:t>git config --global user.email "your.email@example.com"</w:t>
+        <w:t xml:space="preserve">git config --global </w:t>
+      </w:r>
+      <w:proofErr w:type="spellStart"/>
+      <w:r>
+        <w:rPr>
+          <w:b/>
+          <w:bCs/>
+        </w:rPr>
+        <w:t>user.email</w:t>
+      </w:r>
+      <w:proofErr w:type="spellEnd"/>
+      <w:r>
+        <w:rPr>
+          <w:b/>
+          <w:bCs/>
+        </w:rPr>
+        <w:t xml:space="preserve"> "your.email@example.com"</w:t>
       </w:r>
     </w:p>
     <w:p>
@@ -305,6 +331,7 @@
         </w:numPr>
       </w:pPr>
       <w:r>
+        <w:lastRenderedPageBreak/>
         <w:t xml:space="preserve">Stage and commit the file using Git: </w:t>
       </w:r>
     </w:p>
@@ -392,6 +419,131 @@
         <w:rPr>
           <w:b/>
           <w:bCs/>
+          <w:noProof/>
+        </w:rPr>
+        <mc:AlternateContent>
+          <mc:Choice Requires="wpi">
+            <w:drawing>
+              <wp:anchor distT="0" distB="0" distL="114300" distR="114300" simplePos="0" relativeHeight="251886592" behindDoc="0" locked="0" layoutInCell="1" allowOverlap="1" wp14:anchorId="2FBA8541" wp14:editId="082A26C4">
+                <wp:simplePos x="0" y="0"/>
+                <wp:positionH relativeFrom="column">
+                  <wp:posOffset>8632845</wp:posOffset>
+                </wp:positionH>
+                <wp:positionV relativeFrom="paragraph">
+                  <wp:posOffset>-26695</wp:posOffset>
+                </wp:positionV>
+                <wp:extent cx="27000" cy="6120"/>
+                <wp:effectExtent l="57150" t="57150" r="49530" b="51435"/>
+                <wp:wrapNone/>
+                <wp:docPr id="1690162140" name="Ink 249"/>
+                <wp:cNvGraphicFramePr/>
+                <a:graphic xmlns:a="http://schemas.openxmlformats.org/drawingml/2006/main">
+                  <a:graphicData uri="http://schemas.microsoft.com/office/word/2010/wordprocessingInk">
+                    <w14:contentPart bwMode="auto" r:id="rId5">
+                      <w14:nvContentPartPr>
+                        <w14:cNvContentPartPr/>
+                      </w14:nvContentPartPr>
+                      <w14:xfrm>
+                        <a:off x="0" y="0"/>
+                        <a:ext cx="27000" cy="6120"/>
+                      </w14:xfrm>
+                    </w14:contentPart>
+                  </a:graphicData>
+                </a:graphic>
+                <wp14:sizeRelH relativeFrom="margin">
+                  <wp14:pctWidth>0</wp14:pctWidth>
+                </wp14:sizeRelH>
+                <wp14:sizeRelV relativeFrom="margin">
+                  <wp14:pctHeight>0</wp14:pctHeight>
+                </wp14:sizeRelV>
+              </wp:anchor>
+            </w:drawing>
+          </mc:Choice>
+          <mc:Fallback>
+            <w:pict>
+              <v:shapetype w14:anchorId="0F53D2ED" id="_x0000_t75" coordsize="21600,21600" o:spt="75" o:preferrelative="t" path="m@4@5l@4@11@9@11@9@5xe" filled="f" stroked="f">
+                <v:stroke joinstyle="miter"/>
+                <v:formulas>
+                  <v:f eqn="if lineDrawn pixelLineWidth 0"/>
+                  <v:f eqn="sum @0 1 0"/>
+                  <v:f eqn="sum 0 0 @1"/>
+                  <v:f eqn="prod @2 1 2"/>
+                  <v:f eqn="prod @3 21600 pixelWidth"/>
+                  <v:f eqn="prod @3 21600 pixelHeight"/>
+                  <v:f eqn="sum @0 0 1"/>
+                  <v:f eqn="prod @6 1 2"/>
+                  <v:f eqn="prod @7 21600 pixelWidth"/>
+                  <v:f eqn="sum @8 21600 0"/>
+                  <v:f eqn="prod @7 21600 pixelHeight"/>
+                  <v:f eqn="sum @10 21600 0"/>
+                </v:formulas>
+                <v:path o:extrusionok="f" gradientshapeok="t" o:connecttype="rect"/>
+                <o:lock v:ext="edit" aspectratio="t"/>
+              </v:shapetype>
+              <v:shape id="Ink 249" o:spid="_x0000_s1026" type="#_x0000_t75" style="position:absolute;margin-left:678.35pt;margin-top:-3.5pt;width:5pt;height:3.35pt;z-index:251886592;visibility:visible;mso-wrap-style:square;mso-width-percent:0;mso-height-percent:0;mso-wrap-distance-left:9pt;mso-wrap-distance-top:0;mso-wrap-distance-right:9pt;mso-wrap-distance-bottom:0;mso-position-horizontal:absolute;mso-position-horizontal-relative:text;mso-position-vertical:absolute;mso-position-vertical-relative:text;mso-width-percent:0;mso-height-percent:0;mso-width-relative:margin;mso-height-relative:margin" o:gfxdata="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">
+                <v:imagedata r:id="rId6" o:title=""/>
+              </v:shape>
+            </w:pict>
+          </mc:Fallback>
+        </mc:AlternateContent>
+      </w:r>
+      <w:r>
+        <w:rPr>
+          <w:b/>
+          <w:bCs/>
+          <w:noProof/>
+        </w:rPr>
+        <mc:AlternateContent>
+          <mc:Choice Requires="wpi">
+            <w:drawing>
+              <wp:anchor distT="0" distB="0" distL="114300" distR="114300" simplePos="0" relativeHeight="251887616" behindDoc="0" locked="0" layoutInCell="1" allowOverlap="1" wp14:anchorId="6530E440" wp14:editId="541DD49D">
+                <wp:simplePos x="0" y="0"/>
+                <wp:positionH relativeFrom="column">
+                  <wp:posOffset>7030860</wp:posOffset>
+                </wp:positionH>
+                <wp:positionV relativeFrom="paragraph">
+                  <wp:posOffset>-24205</wp:posOffset>
+                </wp:positionV>
+                <wp:extent cx="594720" cy="102600"/>
+                <wp:effectExtent l="57150" t="57150" r="72390" b="69215"/>
+                <wp:wrapNone/>
+                <wp:docPr id="643207403" name="Ink 250"/>
+                <wp:cNvGraphicFramePr/>
+                <a:graphic xmlns:a="http://schemas.openxmlformats.org/drawingml/2006/main">
+                  <a:graphicData uri="http://schemas.microsoft.com/office/word/2010/wordprocessingInk">
+                    <w14:contentPart bwMode="auto" r:id="rId7">
+                      <w14:nvContentPartPr>
+                        <w14:cNvContentPartPr/>
+                      </w14:nvContentPartPr>
+                      <w14:xfrm>
+                        <a:off x="0" y="0"/>
+                        <a:ext cx="594720" cy="102600"/>
+                      </w14:xfrm>
+                    </w14:contentPart>
+                  </a:graphicData>
+                </a:graphic>
+                <wp14:sizeRelH relativeFrom="margin">
+                  <wp14:pctWidth>0</wp14:pctWidth>
+                </wp14:sizeRelH>
+                <wp14:sizeRelV relativeFrom="margin">
+                  <wp14:pctHeight>0</wp14:pctHeight>
+                </wp14:sizeRelV>
+              </wp:anchor>
+            </w:drawing>
+          </mc:Choice>
+          <mc:Fallback>
+            <w:pict>
+              <v:shape w14:anchorId="4ECC016D" id="Ink 250" o:spid="_x0000_s1026" type="#_x0000_t75" style="position:absolute;margin-left:552.2pt;margin-top:-3.3pt;width:49.7pt;height:10.95pt;z-index:251887616;visibility:visible;mso-wrap-style:square;mso-width-percent:0;mso-height-percent:0;mso-wrap-distance-left:9pt;mso-wrap-distance-top:0;mso-wrap-distance-right:9pt;mso-wrap-distance-bottom:0;mso-position-horizontal:absolute;mso-position-horizontal-relative:text;mso-position-vertical:absolute;mso-position-vertical-relative:text;mso-width-percent:0;mso-height-percent:0;mso-width-relative:margin;mso-height-relative:margin" o:gfxdata="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">
+                <v:imagedata r:id="rId8" o:title=""/>
+              </v:shape>
+            </w:pict>
+          </mc:Fallback>
+        </mc:AlternateContent>
+      </w:r>
+      <w:r>
+        <w:rPr>
+          <w:b/>
+          <w:bCs/>
         </w:rPr>
         <w:t>git branch feature/update-title</w:t>
       </w:r>
@@ -404,7 +556,567 @@
         </w:numPr>
       </w:pPr>
       <w:r>
-        <w:lastRenderedPageBreak/>
+        <w:rPr>
+          <w:noProof/>
+        </w:rPr>
+        <mc:AlternateContent>
+          <mc:Choice Requires="wpi">
+            <w:drawing>
+              <wp:anchor distT="0" distB="0" distL="114300" distR="114300" simplePos="0" relativeHeight="251936768" behindDoc="0" locked="0" layoutInCell="1" allowOverlap="1" wp14:anchorId="75161849" wp14:editId="3D4E839D">
+                <wp:simplePos x="0" y="0"/>
+                <wp:positionH relativeFrom="column">
+                  <wp:posOffset>6092360</wp:posOffset>
+                </wp:positionH>
+                <wp:positionV relativeFrom="paragraph">
+                  <wp:posOffset>-162560</wp:posOffset>
+                </wp:positionV>
+                <wp:extent cx="105480" cy="614880"/>
+                <wp:effectExtent l="38100" t="57150" r="46990" b="52070"/>
+                <wp:wrapNone/>
+                <wp:docPr id="699285215" name="Ink 298"/>
+                <wp:cNvGraphicFramePr/>
+                <a:graphic xmlns:a="http://schemas.openxmlformats.org/drawingml/2006/main">
+                  <a:graphicData uri="http://schemas.microsoft.com/office/word/2010/wordprocessingInk">
+                    <w14:contentPart bwMode="auto" r:id="rId9">
+                      <w14:nvContentPartPr>
+                        <w14:cNvContentPartPr/>
+                      </w14:nvContentPartPr>
+                      <w14:xfrm>
+                        <a:off x="0" y="0"/>
+                        <a:ext cx="105480" cy="614880"/>
+                      </w14:xfrm>
+                    </w14:contentPart>
+                  </a:graphicData>
+                </a:graphic>
+                <wp14:sizeRelH relativeFrom="margin">
+                  <wp14:pctWidth>0</wp14:pctWidth>
+                </wp14:sizeRelH>
+                <wp14:sizeRelV relativeFrom="margin">
+                  <wp14:pctHeight>0</wp14:pctHeight>
+                </wp14:sizeRelV>
+              </wp:anchor>
+            </w:drawing>
+          </mc:Choice>
+          <mc:Fallback>
+            <w:pict>
+              <v:shape w14:anchorId="55AEB273" id="Ink 298" o:spid="_x0000_s1026" type="#_x0000_t75" style="position:absolute;margin-left:478.3pt;margin-top:-14.2pt;width:11.1pt;height:51.2pt;z-index:251936768;visibility:visible;mso-wrap-style:square;mso-width-percent:0;mso-height-percent:0;mso-wrap-distance-left:9pt;mso-wrap-distance-top:0;mso-wrap-distance-right:9pt;mso-wrap-distance-bottom:0;mso-position-horizontal:absolute;mso-position-horizontal-relative:text;mso-position-vertical:absolute;mso-position-vertical-relative:text;mso-width-percent:0;mso-height-percent:0;mso-width-relative:margin;mso-height-relative:margin" o:gfxdata="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">
+                <v:imagedata r:id="rId10" o:title=""/>
+              </v:shape>
+            </w:pict>
+          </mc:Fallback>
+        </mc:AlternateContent>
+      </w:r>
+      <w:r>
+        <w:rPr>
+          <w:noProof/>
+        </w:rPr>
+        <mc:AlternateContent>
+          <mc:Choice Requires="wpi">
+            <w:drawing>
+              <wp:anchor distT="0" distB="0" distL="114300" distR="114300" simplePos="0" relativeHeight="251930624" behindDoc="0" locked="0" layoutInCell="1" allowOverlap="1" wp14:anchorId="7B22F5E9" wp14:editId="67D2A51C">
+                <wp:simplePos x="0" y="0"/>
+                <wp:positionH relativeFrom="column">
+                  <wp:posOffset>18885</wp:posOffset>
+                </wp:positionH>
+                <wp:positionV relativeFrom="paragraph">
+                  <wp:posOffset>204560</wp:posOffset>
+                </wp:positionV>
+                <wp:extent cx="941400" cy="250200"/>
+                <wp:effectExtent l="57150" t="57150" r="68580" b="54610"/>
+                <wp:wrapNone/>
+                <wp:docPr id="1318991610" name="Ink 292"/>
+                <wp:cNvGraphicFramePr/>
+                <a:graphic xmlns:a="http://schemas.openxmlformats.org/drawingml/2006/main">
+                  <a:graphicData uri="http://schemas.microsoft.com/office/word/2010/wordprocessingInk">
+                    <w14:contentPart bwMode="auto" r:id="rId11">
+                      <w14:nvContentPartPr>
+                        <w14:cNvContentPartPr/>
+                      </w14:nvContentPartPr>
+                      <w14:xfrm>
+                        <a:off x="0" y="0"/>
+                        <a:ext cx="941400" cy="250200"/>
+                      </w14:xfrm>
+                    </w14:contentPart>
+                  </a:graphicData>
+                </a:graphic>
+                <wp14:sizeRelH relativeFrom="margin">
+                  <wp14:pctWidth>0</wp14:pctWidth>
+                </wp14:sizeRelH>
+                <wp14:sizeRelV relativeFrom="margin">
+                  <wp14:pctHeight>0</wp14:pctHeight>
+                </wp14:sizeRelV>
+              </wp:anchor>
+            </w:drawing>
+          </mc:Choice>
+          <mc:Fallback>
+            <w:pict>
+              <v:shape w14:anchorId="16C46D91" id="Ink 292" o:spid="_x0000_s1026" type="#_x0000_t75" style="position:absolute;margin-left:.1pt;margin-top:14.7pt;width:77pt;height:22.5pt;z-index:251930624;visibility:visible;mso-wrap-style:square;mso-width-percent:0;mso-height-percent:0;mso-wrap-distance-left:9pt;mso-wrap-distance-top:0;mso-wrap-distance-right:9pt;mso-wrap-distance-bottom:0;mso-position-horizontal:absolute;mso-position-horizontal-relative:text;mso-position-vertical:absolute;mso-position-vertical-relative:text;mso-width-percent:0;mso-height-percent:0;mso-width-relative:margin;mso-height-relative:margin" o:gfxdata="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">
+                <v:imagedata r:id="rId12" o:title=""/>
+              </v:shape>
+            </w:pict>
+          </mc:Fallback>
+        </mc:AlternateContent>
+      </w:r>
+      <w:r>
+        <w:rPr>
+          <w:noProof/>
+        </w:rPr>
+        <mc:AlternateContent>
+          <mc:Choice Requires="wpi">
+            <w:drawing>
+              <wp:anchor distT="0" distB="0" distL="114300" distR="114300" simplePos="0" relativeHeight="251916288" behindDoc="0" locked="0" layoutInCell="1" allowOverlap="1" wp14:anchorId="60C20271" wp14:editId="7075F22C">
+                <wp:simplePos x="0" y="0"/>
+                <wp:positionH relativeFrom="column">
+                  <wp:posOffset>880605</wp:posOffset>
+                </wp:positionH>
+                <wp:positionV relativeFrom="paragraph">
+                  <wp:posOffset>772080</wp:posOffset>
+                </wp:positionV>
+                <wp:extent cx="1440" cy="360"/>
+                <wp:effectExtent l="57150" t="57150" r="55880" b="57150"/>
+                <wp:wrapNone/>
+                <wp:docPr id="594095410" name="Ink 278"/>
+                <wp:cNvGraphicFramePr/>
+                <a:graphic xmlns:a="http://schemas.openxmlformats.org/drawingml/2006/main">
+                  <a:graphicData uri="http://schemas.microsoft.com/office/word/2010/wordprocessingInk">
+                    <w14:contentPart bwMode="auto" r:id="rId13">
+                      <w14:nvContentPartPr>
+                        <w14:cNvContentPartPr/>
+                      </w14:nvContentPartPr>
+                      <w14:xfrm>
+                        <a:off x="0" y="0"/>
+                        <a:ext cx="1440" cy="360"/>
+                      </w14:xfrm>
+                    </w14:contentPart>
+                  </a:graphicData>
+                </a:graphic>
+                <wp14:sizeRelH relativeFrom="margin">
+                  <wp14:pctWidth>0</wp14:pctWidth>
+                </wp14:sizeRelH>
+                <wp14:sizeRelV relativeFrom="margin">
+                  <wp14:pctHeight>0</wp14:pctHeight>
+                </wp14:sizeRelV>
+              </wp:anchor>
+            </w:drawing>
+          </mc:Choice>
+          <mc:Fallback>
+            <w:pict>
+              <v:shape w14:anchorId="20BDB8A0" id="Ink 278" o:spid="_x0000_s1026" type="#_x0000_t75" style="position:absolute;margin-left:67.95pt;margin-top:59.4pt;width:2.9pt;height:2.9pt;z-index:251916288;visibility:visible;mso-wrap-style:square;mso-width-percent:0;mso-height-percent:0;mso-wrap-distance-left:9pt;mso-wrap-distance-top:0;mso-wrap-distance-right:9pt;mso-wrap-distance-bottom:0;mso-position-horizontal:absolute;mso-position-horizontal-relative:text;mso-position-vertical:absolute;mso-position-vertical-relative:text;mso-width-percent:0;mso-height-percent:0;mso-width-relative:margin;mso-height-relative:margin" o:gfxdata="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">
+                <v:imagedata r:id="rId14" o:title=""/>
+              </v:shape>
+            </w:pict>
+          </mc:Fallback>
+        </mc:AlternateContent>
+      </w:r>
+      <w:r>
+        <w:rPr>
+          <w:noProof/>
+        </w:rPr>
+        <mc:AlternateContent>
+          <mc:Choice Requires="wpi">
+            <w:drawing>
+              <wp:anchor distT="0" distB="0" distL="114300" distR="114300" simplePos="0" relativeHeight="251917312" behindDoc="0" locked="0" layoutInCell="1" allowOverlap="1" wp14:anchorId="70B88A9C" wp14:editId="77D885B5">
+                <wp:simplePos x="0" y="0"/>
+                <wp:positionH relativeFrom="column">
+                  <wp:posOffset>864870</wp:posOffset>
+                </wp:positionH>
+                <wp:positionV relativeFrom="paragraph">
+                  <wp:posOffset>771525</wp:posOffset>
+                </wp:positionV>
+                <wp:extent cx="199080" cy="598320"/>
+                <wp:effectExtent l="57150" t="57150" r="0" b="49530"/>
+                <wp:wrapNone/>
+                <wp:docPr id="1962038459" name="Ink 279"/>
+                <wp:cNvGraphicFramePr/>
+                <a:graphic xmlns:a="http://schemas.openxmlformats.org/drawingml/2006/main">
+                  <a:graphicData uri="http://schemas.microsoft.com/office/word/2010/wordprocessingInk">
+                    <w14:contentPart bwMode="auto" r:id="rId15">
+                      <w14:nvContentPartPr>
+                        <w14:cNvContentPartPr/>
+                      </w14:nvContentPartPr>
+                      <w14:xfrm>
+                        <a:off x="0" y="0"/>
+                        <a:ext cx="199080" cy="598320"/>
+                      </w14:xfrm>
+                    </w14:contentPart>
+                  </a:graphicData>
+                </a:graphic>
+                <wp14:sizeRelH relativeFrom="margin">
+                  <wp14:pctWidth>0</wp14:pctWidth>
+                </wp14:sizeRelH>
+                <wp14:sizeRelV relativeFrom="margin">
+                  <wp14:pctHeight>0</wp14:pctHeight>
+                </wp14:sizeRelV>
+              </wp:anchor>
+            </w:drawing>
+          </mc:Choice>
+          <mc:Fallback>
+            <w:pict>
+              <v:shape w14:anchorId="01EE61A7" id="Ink 279" o:spid="_x0000_s1026" type="#_x0000_t75" style="position:absolute;margin-left:66.7pt;margin-top:59.35pt;width:18.55pt;height:49.9pt;z-index:251917312;visibility:visible;mso-wrap-style:square;mso-width-percent:0;mso-height-percent:0;mso-wrap-distance-left:9pt;mso-wrap-distance-top:0;mso-wrap-distance-right:9pt;mso-wrap-distance-bottom:0;mso-position-horizontal:absolute;mso-position-horizontal-relative:text;mso-position-vertical:absolute;mso-position-vertical-relative:text;mso-width-percent:0;mso-height-percent:0;mso-width-relative:margin;mso-height-relative:margin" o:gfxdata="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">
+                <v:imagedata r:id="rId16" o:title=""/>
+              </v:shape>
+            </w:pict>
+          </mc:Fallback>
+        </mc:AlternateContent>
+      </w:r>
+      <w:r>
+        <w:rPr>
+          <w:noProof/>
+        </w:rPr>
+        <mc:AlternateContent>
+          <mc:Choice Requires="wpi">
+            <w:drawing>
+              <wp:anchor distT="0" distB="0" distL="114300" distR="114300" simplePos="0" relativeHeight="251875328" behindDoc="0" locked="0" layoutInCell="1" allowOverlap="1" wp14:anchorId="32764D24" wp14:editId="25C2F9AE">
+                <wp:simplePos x="0" y="0"/>
+                <wp:positionH relativeFrom="column">
+                  <wp:posOffset>8766240</wp:posOffset>
+                </wp:positionH>
+                <wp:positionV relativeFrom="paragraph">
+                  <wp:posOffset>46740</wp:posOffset>
+                </wp:positionV>
+                <wp:extent cx="21600" cy="1080"/>
+                <wp:effectExtent l="57150" t="57150" r="54610" b="56515"/>
+                <wp:wrapNone/>
+                <wp:docPr id="1553611300" name="Ink 238"/>
+                <wp:cNvGraphicFramePr/>
+                <a:graphic xmlns:a="http://schemas.openxmlformats.org/drawingml/2006/main">
+                  <a:graphicData uri="http://schemas.microsoft.com/office/word/2010/wordprocessingInk">
+                    <w14:contentPart bwMode="auto" r:id="rId17">
+                      <w14:nvContentPartPr>
+                        <w14:cNvContentPartPr/>
+                      </w14:nvContentPartPr>
+                      <w14:xfrm>
+                        <a:off x="0" y="0"/>
+                        <a:ext cx="21600" cy="1080"/>
+                      </w14:xfrm>
+                    </w14:contentPart>
+                  </a:graphicData>
+                </a:graphic>
+                <wp14:sizeRelH relativeFrom="margin">
+                  <wp14:pctWidth>0</wp14:pctWidth>
+                </wp14:sizeRelH>
+                <wp14:sizeRelV relativeFrom="margin">
+                  <wp14:pctHeight>0</wp14:pctHeight>
+                </wp14:sizeRelV>
+              </wp:anchor>
+            </w:drawing>
+          </mc:Choice>
+          <mc:Fallback>
+            <w:pict>
+              <v:shape w14:anchorId="1867776D" id="Ink 238" o:spid="_x0000_s1026" type="#_x0000_t75" style="position:absolute;margin-left:688.85pt;margin-top:2.3pt;width:4.5pt;height:2.95pt;z-index:251875328;visibility:visible;mso-wrap-style:square;mso-width-percent:0;mso-height-percent:0;mso-wrap-distance-left:9pt;mso-wrap-distance-top:0;mso-wrap-distance-right:9pt;mso-wrap-distance-bottom:0;mso-position-horizontal:absolute;mso-position-horizontal-relative:text;mso-position-vertical:absolute;mso-position-vertical-relative:text;mso-width-percent:0;mso-height-percent:0;mso-width-relative:margin;mso-height-relative:margin" o:gfxdata="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">
+                <v:imagedata r:id="rId18" o:title=""/>
+              </v:shape>
+            </w:pict>
+          </mc:Fallback>
+        </mc:AlternateContent>
+      </w:r>
+      <w:r>
+        <w:rPr>
+          <w:noProof/>
+        </w:rPr>
+        <mc:AlternateContent>
+          <mc:Choice Requires="wpi">
+            <w:drawing>
+              <wp:anchor distT="0" distB="0" distL="114300" distR="114300" simplePos="0" relativeHeight="251836416" behindDoc="0" locked="0" layoutInCell="1" allowOverlap="1" wp14:anchorId="18AA279E" wp14:editId="0C226E40">
+                <wp:simplePos x="0" y="0"/>
+                <wp:positionH relativeFrom="column">
+                  <wp:posOffset>7169655</wp:posOffset>
+                </wp:positionH>
+                <wp:positionV relativeFrom="paragraph">
+                  <wp:posOffset>717725</wp:posOffset>
+                </wp:positionV>
+                <wp:extent cx="265320" cy="7200"/>
+                <wp:effectExtent l="57150" t="57150" r="59055" b="69215"/>
+                <wp:wrapNone/>
+                <wp:docPr id="1155067323" name="Ink 200"/>
+                <wp:cNvGraphicFramePr/>
+                <a:graphic xmlns:a="http://schemas.openxmlformats.org/drawingml/2006/main">
+                  <a:graphicData uri="http://schemas.microsoft.com/office/word/2010/wordprocessingInk">
+                    <w14:contentPart bwMode="auto" r:id="rId19">
+                      <w14:nvContentPartPr>
+                        <w14:cNvContentPartPr/>
+                      </w14:nvContentPartPr>
+                      <w14:xfrm>
+                        <a:off x="0" y="0"/>
+                        <a:ext cx="265320" cy="7200"/>
+                      </w14:xfrm>
+                    </w14:contentPart>
+                  </a:graphicData>
+                </a:graphic>
+                <wp14:sizeRelH relativeFrom="margin">
+                  <wp14:pctWidth>0</wp14:pctWidth>
+                </wp14:sizeRelH>
+                <wp14:sizeRelV relativeFrom="margin">
+                  <wp14:pctHeight>0</wp14:pctHeight>
+                </wp14:sizeRelV>
+              </wp:anchor>
+            </w:drawing>
+          </mc:Choice>
+          <mc:Fallback>
+            <w:pict>
+              <v:shape w14:anchorId="511C3753" id="Ink 200" o:spid="_x0000_s1026" type="#_x0000_t75" style="position:absolute;margin-left:563.15pt;margin-top:55.1pt;width:23.75pt;height:3.35pt;z-index:251836416;visibility:visible;mso-wrap-style:square;mso-width-percent:0;mso-height-percent:0;mso-wrap-distance-left:9pt;mso-wrap-distance-top:0;mso-wrap-distance-right:9pt;mso-wrap-distance-bottom:0;mso-position-horizontal:absolute;mso-position-horizontal-relative:text;mso-position-vertical:absolute;mso-position-vertical-relative:text;mso-width-percent:0;mso-height-percent:0;mso-width-relative:margin;mso-height-relative:margin" o:gfxdata="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">
+                <v:imagedata r:id="rId20" o:title=""/>
+              </v:shape>
+            </w:pict>
+          </mc:Fallback>
+        </mc:AlternateContent>
+      </w:r>
+      <w:r>
+        <w:rPr>
+          <w:noProof/>
+        </w:rPr>
+        <mc:AlternateContent>
+          <mc:Choice Requires="wpi">
+            <w:drawing>
+              <wp:anchor distT="0" distB="0" distL="114300" distR="114300" simplePos="0" relativeHeight="251820032" behindDoc="0" locked="0" layoutInCell="1" allowOverlap="1" wp14:anchorId="24E807CD" wp14:editId="18F474CE">
+                <wp:simplePos x="0" y="0"/>
+                <wp:positionH relativeFrom="column">
+                  <wp:posOffset>8160410</wp:posOffset>
+                </wp:positionH>
+                <wp:positionV relativeFrom="paragraph">
+                  <wp:posOffset>1106820</wp:posOffset>
+                </wp:positionV>
+                <wp:extent cx="10080" cy="2880"/>
+                <wp:effectExtent l="57150" t="57150" r="47625" b="54610"/>
+                <wp:wrapNone/>
+                <wp:docPr id="35901905" name="Ink 184"/>
+                <wp:cNvGraphicFramePr/>
+                <a:graphic xmlns:a="http://schemas.openxmlformats.org/drawingml/2006/main">
+                  <a:graphicData uri="http://schemas.microsoft.com/office/word/2010/wordprocessingInk">
+                    <w14:contentPart bwMode="auto" r:id="rId21">
+                      <w14:nvContentPartPr>
+                        <w14:cNvContentPartPr/>
+                      </w14:nvContentPartPr>
+                      <w14:xfrm>
+                        <a:off x="0" y="0"/>
+                        <a:ext cx="10080" cy="2880"/>
+                      </w14:xfrm>
+                    </w14:contentPart>
+                  </a:graphicData>
+                </a:graphic>
+                <wp14:sizeRelH relativeFrom="margin">
+                  <wp14:pctWidth>0</wp14:pctWidth>
+                </wp14:sizeRelH>
+                <wp14:sizeRelV relativeFrom="margin">
+                  <wp14:pctHeight>0</wp14:pctHeight>
+                </wp14:sizeRelV>
+              </wp:anchor>
+            </w:drawing>
+          </mc:Choice>
+          <mc:Fallback>
+            <w:pict>
+              <v:shape w14:anchorId="1767BE35" id="Ink 184" o:spid="_x0000_s1026" type="#_x0000_t75" style="position:absolute;margin-left:641.15pt;margin-top:85.75pt;width:3.65pt;height:3.1pt;z-index:251820032;visibility:visible;mso-wrap-style:square;mso-width-percent:0;mso-height-percent:0;mso-wrap-distance-left:9pt;mso-wrap-distance-top:0;mso-wrap-distance-right:9pt;mso-wrap-distance-bottom:0;mso-position-horizontal:absolute;mso-position-horizontal-relative:text;mso-position-vertical:absolute;mso-position-vertical-relative:text;mso-width-percent:0;mso-height-percent:0;mso-width-relative:margin;mso-height-relative:margin" o:gfxdata="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">
+                <v:imagedata r:id="rId22" o:title=""/>
+              </v:shape>
+            </w:pict>
+          </mc:Fallback>
+        </mc:AlternateContent>
+      </w:r>
+      <w:r>
+        <w:rPr>
+          <w:noProof/>
+        </w:rPr>
+        <mc:AlternateContent>
+          <mc:Choice Requires="wpi">
+            <w:drawing>
+              <wp:anchor distT="0" distB="0" distL="114300" distR="114300" simplePos="0" relativeHeight="251765760" behindDoc="0" locked="0" layoutInCell="1" allowOverlap="1" wp14:anchorId="5054ED4B" wp14:editId="3C512522">
+                <wp:simplePos x="0" y="0"/>
+                <wp:positionH relativeFrom="column">
+                  <wp:posOffset>1584960</wp:posOffset>
+                </wp:positionH>
+                <wp:positionV relativeFrom="paragraph">
+                  <wp:posOffset>1121580</wp:posOffset>
+                </wp:positionV>
+                <wp:extent cx="360" cy="360"/>
+                <wp:effectExtent l="57150" t="76200" r="57150" b="76200"/>
+                <wp:wrapNone/>
+                <wp:docPr id="2131710356" name="Ink 127"/>
+                <wp:cNvGraphicFramePr/>
+                <a:graphic xmlns:a="http://schemas.openxmlformats.org/drawingml/2006/main">
+                  <a:graphicData uri="http://schemas.microsoft.com/office/word/2010/wordprocessingInk">
+                    <w14:contentPart bwMode="auto" r:id="rId23">
+                      <w14:nvContentPartPr>
+                        <w14:cNvContentPartPr/>
+                      </w14:nvContentPartPr>
+                      <w14:xfrm>
+                        <a:off x="0" y="0"/>
+                        <a:ext cx="360" cy="360"/>
+                      </w14:xfrm>
+                    </w14:contentPart>
+                  </a:graphicData>
+                </a:graphic>
+                <wp14:sizeRelH relativeFrom="margin">
+                  <wp14:pctWidth>0</wp14:pctWidth>
+                </wp14:sizeRelH>
+                <wp14:sizeRelV relativeFrom="margin">
+                  <wp14:pctHeight>0</wp14:pctHeight>
+                </wp14:sizeRelV>
+              </wp:anchor>
+            </w:drawing>
+          </mc:Choice>
+          <mc:Fallback>
+            <w:pict>
+              <v:shape w14:anchorId="7DF92C6B" id="Ink 127" o:spid="_x0000_s1026" type="#_x0000_t75" style="position:absolute;margin-left:123.4pt;margin-top:86.9pt;width:2.9pt;height:2.9pt;z-index:251765760;visibility:visible;mso-wrap-style:square;mso-width-percent:0;mso-height-percent:0;mso-wrap-distance-left:9pt;mso-wrap-distance-top:0;mso-wrap-distance-right:9pt;mso-wrap-distance-bottom:0;mso-position-horizontal:absolute;mso-position-horizontal-relative:text;mso-position-vertical:absolute;mso-position-vertical-relative:text;mso-width-percent:0;mso-height-percent:0;mso-width-relative:margin;mso-height-relative:margin" o:gfxdata="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">
+                <v:imagedata r:id="rId24" o:title=""/>
+              </v:shape>
+            </w:pict>
+          </mc:Fallback>
+        </mc:AlternateContent>
+      </w:r>
+      <w:r>
+        <w:rPr>
+          <w:noProof/>
+        </w:rPr>
+        <mc:AlternateContent>
+          <mc:Choice Requires="wpi">
+            <w:drawing>
+              <wp:anchor distT="0" distB="0" distL="114300" distR="114300" simplePos="0" relativeHeight="251756544" behindDoc="0" locked="0" layoutInCell="1" allowOverlap="1" wp14:anchorId="68BED188" wp14:editId="759DD83B">
+                <wp:simplePos x="0" y="0"/>
+                <wp:positionH relativeFrom="column">
+                  <wp:posOffset>2597930</wp:posOffset>
+                </wp:positionH>
+                <wp:positionV relativeFrom="paragraph">
+                  <wp:posOffset>249735</wp:posOffset>
+                </wp:positionV>
+                <wp:extent cx="16200" cy="3240"/>
+                <wp:effectExtent l="57150" t="57150" r="60325" b="53975"/>
+                <wp:wrapNone/>
+                <wp:docPr id="1846639767" name="Ink 118"/>
+                <wp:cNvGraphicFramePr/>
+                <a:graphic xmlns:a="http://schemas.openxmlformats.org/drawingml/2006/main">
+                  <a:graphicData uri="http://schemas.microsoft.com/office/word/2010/wordprocessingInk">
+                    <w14:contentPart bwMode="auto" r:id="rId25">
+                      <w14:nvContentPartPr>
+                        <w14:cNvContentPartPr/>
+                      </w14:nvContentPartPr>
+                      <w14:xfrm>
+                        <a:off x="0" y="0"/>
+                        <a:ext cx="16200" cy="3240"/>
+                      </w14:xfrm>
+                    </w14:contentPart>
+                  </a:graphicData>
+                </a:graphic>
+                <wp14:sizeRelH relativeFrom="margin">
+                  <wp14:pctWidth>0</wp14:pctWidth>
+                </wp14:sizeRelH>
+                <wp14:sizeRelV relativeFrom="margin">
+                  <wp14:pctHeight>0</wp14:pctHeight>
+                </wp14:sizeRelV>
+              </wp:anchor>
+            </w:drawing>
+          </mc:Choice>
+          <mc:Fallback>
+            <w:pict>
+              <v:shape w14:anchorId="43C2EB47" id="Ink 118" o:spid="_x0000_s1026" type="#_x0000_t75" style="position:absolute;margin-left:203.15pt;margin-top:18.25pt;width:4.15pt;height:3.05pt;z-index:251756544;visibility:visible;mso-wrap-style:square;mso-width-percent:0;mso-height-percent:0;mso-wrap-distance-left:9pt;mso-wrap-distance-top:0;mso-wrap-distance-right:9pt;mso-wrap-distance-bottom:0;mso-position-horizontal:absolute;mso-position-horizontal-relative:text;mso-position-vertical:absolute;mso-position-vertical-relative:text;mso-width-percent:0;mso-height-percent:0;mso-width-relative:margin;mso-height-relative:margin" o:gfxdata="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">
+                <v:imagedata r:id="rId26" o:title=""/>
+              </v:shape>
+            </w:pict>
+          </mc:Fallback>
+        </mc:AlternateContent>
+      </w:r>
+      <w:r>
+        <w:rPr>
+          <w:noProof/>
+        </w:rPr>
+        <mc:AlternateContent>
+          <mc:Choice Requires="wpi">
+            <w:drawing>
+              <wp:anchor distT="0" distB="0" distL="114300" distR="114300" simplePos="0" relativeHeight="251749376" behindDoc="0" locked="0" layoutInCell="1" allowOverlap="1" wp14:anchorId="54436D6C" wp14:editId="1A8F1D8B">
+                <wp:simplePos x="0" y="0"/>
+                <wp:positionH relativeFrom="column">
+                  <wp:posOffset>1506070</wp:posOffset>
+                </wp:positionH>
+                <wp:positionV relativeFrom="paragraph">
+                  <wp:posOffset>572770</wp:posOffset>
+                </wp:positionV>
+                <wp:extent cx="6120" cy="2880"/>
+                <wp:effectExtent l="57150" t="57150" r="51435" b="54610"/>
+                <wp:wrapNone/>
+                <wp:docPr id="2076103961" name="Ink 111"/>
+                <wp:cNvGraphicFramePr/>
+                <a:graphic xmlns:a="http://schemas.openxmlformats.org/drawingml/2006/main">
+                  <a:graphicData uri="http://schemas.microsoft.com/office/word/2010/wordprocessingInk">
+                    <w14:contentPart bwMode="auto" r:id="rId27">
+                      <w14:nvContentPartPr>
+                        <w14:cNvContentPartPr/>
+                      </w14:nvContentPartPr>
+                      <w14:xfrm>
+                        <a:off x="0" y="0"/>
+                        <a:ext cx="6120" cy="2880"/>
+                      </w14:xfrm>
+                    </w14:contentPart>
+                  </a:graphicData>
+                </a:graphic>
+                <wp14:sizeRelH relativeFrom="margin">
+                  <wp14:pctWidth>0</wp14:pctWidth>
+                </wp14:sizeRelH>
+                <wp14:sizeRelV relativeFrom="margin">
+                  <wp14:pctHeight>0</wp14:pctHeight>
+                </wp14:sizeRelV>
+              </wp:anchor>
+            </w:drawing>
+          </mc:Choice>
+          <mc:Fallback>
+            <w:pict>
+              <v:shape w14:anchorId="52C98645" id="Ink 111" o:spid="_x0000_s1026" type="#_x0000_t75" style="position:absolute;margin-left:117.2pt;margin-top:43.7pt;width:3.35pt;height:3.1pt;z-index:251749376;visibility:visible;mso-wrap-style:square;mso-width-percent:0;mso-height-percent:0;mso-wrap-distance-left:9pt;mso-wrap-distance-top:0;mso-wrap-distance-right:9pt;mso-wrap-distance-bottom:0;mso-position-horizontal:absolute;mso-position-horizontal-relative:text;mso-position-vertical:absolute;mso-position-vertical-relative:text;mso-width-percent:0;mso-height-percent:0;mso-width-relative:margin;mso-height-relative:margin" o:gfxdata="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">
+                <v:imagedata r:id="rId28" o:title=""/>
+              </v:shape>
+            </w:pict>
+          </mc:Fallback>
+        </mc:AlternateContent>
+      </w:r>
+      <w:r>
+        <w:rPr>
+          <w:noProof/>
+        </w:rPr>
+        <mc:AlternateContent>
+          <mc:Choice Requires="wpi">
+            <w:drawing>
+              <wp:anchor distT="0" distB="0" distL="114300" distR="114300" simplePos="0" relativeHeight="251706368" behindDoc="0" locked="0" layoutInCell="1" allowOverlap="1" wp14:anchorId="4E9FB5CC" wp14:editId="3407CCD5">
+                <wp:simplePos x="0" y="0"/>
+                <wp:positionH relativeFrom="column">
+                  <wp:posOffset>6093455</wp:posOffset>
+                </wp:positionH>
+                <wp:positionV relativeFrom="paragraph">
+                  <wp:posOffset>134720</wp:posOffset>
+                </wp:positionV>
+                <wp:extent cx="360" cy="360"/>
+                <wp:effectExtent l="57150" t="57150" r="57150" b="76200"/>
+                <wp:wrapNone/>
+                <wp:docPr id="1777729036" name="Ink 69"/>
+                <wp:cNvGraphicFramePr/>
+                <a:graphic xmlns:a="http://schemas.openxmlformats.org/drawingml/2006/main">
+                  <a:graphicData uri="http://schemas.microsoft.com/office/word/2010/wordprocessingInk">
+                    <w14:contentPart bwMode="auto" r:id="rId29">
+                      <w14:nvContentPartPr>
+                        <w14:cNvContentPartPr/>
+                      </w14:nvContentPartPr>
+                      <w14:xfrm>
+                        <a:off x="0" y="0"/>
+                        <a:ext cx="360" cy="360"/>
+                      </w14:xfrm>
+                    </w14:contentPart>
+                  </a:graphicData>
+                </a:graphic>
+                <wp14:sizeRelH relativeFrom="margin">
+                  <wp14:pctWidth>0</wp14:pctWidth>
+                </wp14:sizeRelH>
+                <wp14:sizeRelV relativeFrom="margin">
+                  <wp14:pctHeight>0</wp14:pctHeight>
+                </wp14:sizeRelV>
+              </wp:anchor>
+            </w:drawing>
+          </mc:Choice>
+          <mc:Fallback>
+            <w:pict>
+              <v:shape w14:anchorId="55C47EC0" id="Ink 69" o:spid="_x0000_s1026" type="#_x0000_t75" style="position:absolute;margin-left:478.4pt;margin-top:9.2pt;width:2.9pt;height:2.9pt;z-index:251706368;visibility:visible;mso-wrap-style:square;mso-width-percent:0;mso-height-percent:0;mso-wrap-distance-left:9pt;mso-wrap-distance-top:0;mso-wrap-distance-right:9pt;mso-wrap-distance-bottom:0;mso-position-horizontal:absolute;mso-position-horizontal-relative:text;mso-position-vertical:absolute;mso-position-vertical-relative:text;mso-width-percent:0;mso-height-percent:0;mso-width-relative:margin;mso-height-relative:margin" o:gfxdata="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">
+                <v:imagedata r:id="rId24" o:title=""/>
+              </v:shape>
+            </w:pict>
+          </mc:Fallback>
+        </mc:AlternateContent>
+      </w:r>
+      <w:r>
         <w:t xml:space="preserve">Switch to the feature/update-title branch: </w:t>
       </w:r>
     </w:p>
@@ -690,6 +1402,7 @@
           <w:b/>
           <w:bCs/>
         </w:rPr>
+        <w:lastRenderedPageBreak/>
         <w:t xml:space="preserve">git push origin </w:t>
       </w:r>
       <w:r>
@@ -703,7 +1416,7 @@
     <w:p>
       <w:r>
         <w:pict w14:anchorId="1D9DE68E">
-          <v:rect id="_x0000_i1062" style="width:0;height:1.5pt" o:hralign="center" o:hrstd="t" o:hr="t" fillcolor="#a0a0a0" stroked="f"/>
+          <v:rect id="_x0000_i1218" style="width:0;height:1.5pt" o:hralign="center" o:hrstd="t" o:hr="t" fillcolor="#a0a0a0" stroked="f"/>
         </w:pict>
       </w:r>
     </w:p>
@@ -874,6 +1587,53 @@
         <w:rPr>
           <w:b/>
           <w:bCs/>
+          <w:noProof/>
+        </w:rPr>
+        <mc:AlternateContent>
+          <mc:Choice Requires="wpi">
+            <w:drawing>
+              <wp:anchor distT="0" distB="0" distL="114300" distR="114300" simplePos="0" relativeHeight="251664384" behindDoc="0" locked="0" layoutInCell="1" allowOverlap="1" wp14:anchorId="0BE428C6" wp14:editId="51BEEDFF">
+                <wp:simplePos x="0" y="0"/>
+                <wp:positionH relativeFrom="column">
+                  <wp:posOffset>8070760</wp:posOffset>
+                </wp:positionH>
+                <wp:positionV relativeFrom="paragraph">
+                  <wp:posOffset>274130</wp:posOffset>
+                </wp:positionV>
+                <wp:extent cx="360" cy="360"/>
+                <wp:effectExtent l="57150" t="76200" r="57150" b="76200"/>
+                <wp:wrapNone/>
+                <wp:docPr id="254029542" name="Ink 7"/>
+                <wp:cNvGraphicFramePr/>
+                <a:graphic xmlns:a="http://schemas.openxmlformats.org/drawingml/2006/main">
+                  <a:graphicData uri="http://schemas.microsoft.com/office/word/2010/wordprocessingInk">
+                    <w14:contentPart bwMode="auto" r:id="rId30">
+                      <w14:nvContentPartPr>
+                        <w14:cNvContentPartPr/>
+                      </w14:nvContentPartPr>
+                      <w14:xfrm>
+                        <a:off x="0" y="0"/>
+                        <a:ext cx="360" cy="360"/>
+                      </w14:xfrm>
+                    </w14:contentPart>
+                  </a:graphicData>
+                </a:graphic>
+              </wp:anchor>
+            </w:drawing>
+          </mc:Choice>
+          <mc:Fallback>
+            <w:pict>
+              <v:shape w14:anchorId="5E09FED3" id="Ink 7" o:spid="_x0000_s1026" type="#_x0000_t75" style="position:absolute;margin-left:634.1pt;margin-top:20.2pt;width:2.9pt;height:2.9pt;z-index:251664384;visibility:visible;mso-wrap-style:square;mso-wrap-distance-left:9pt;mso-wrap-distance-top:0;mso-wrap-distance-right:9pt;mso-wrap-distance-bottom:0;mso-position-horizontal:absolute;mso-position-horizontal-relative:text;mso-position-vertical:absolute;mso-position-vertical-relative:text" o:gfxdata="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">
+                <v:imagedata r:id="rId24" o:title=""/>
+              </v:shape>
+            </w:pict>
+          </mc:Fallback>
+        </mc:AlternateContent>
+      </w:r>
+      <w:r>
+        <w:rPr>
+          <w:b/>
+          <w:bCs/>
         </w:rPr>
         <w:t>Add Files and Push Changes:</w:t>
       </w:r>
@@ -886,6 +1646,51 @@
         </w:numPr>
       </w:pPr>
       <w:r>
+        <w:rPr>
+          <w:noProof/>
+        </w:rPr>
+        <mc:AlternateContent>
+          <mc:Choice Requires="wpi">
+            <w:drawing>
+              <wp:anchor distT="0" distB="0" distL="114300" distR="114300" simplePos="0" relativeHeight="251663360" behindDoc="0" locked="0" layoutInCell="1" allowOverlap="1" wp14:anchorId="4243E1F1" wp14:editId="52C45233">
+                <wp:simplePos x="0" y="0"/>
+                <wp:positionH relativeFrom="column">
+                  <wp:posOffset>5174920</wp:posOffset>
+                </wp:positionH>
+                <wp:positionV relativeFrom="paragraph">
+                  <wp:posOffset>166220</wp:posOffset>
+                </wp:positionV>
+                <wp:extent cx="360" cy="360"/>
+                <wp:effectExtent l="57150" t="76200" r="57150" b="76200"/>
+                <wp:wrapNone/>
+                <wp:docPr id="1187475163" name="Ink 6"/>
+                <wp:cNvGraphicFramePr/>
+                <a:graphic xmlns:a="http://schemas.openxmlformats.org/drawingml/2006/main">
+                  <a:graphicData uri="http://schemas.microsoft.com/office/word/2010/wordprocessingInk">
+                    <w14:contentPart bwMode="auto" r:id="rId31">
+                      <w14:nvContentPartPr>
+                        <w14:cNvContentPartPr/>
+                      </w14:nvContentPartPr>
+                      <w14:xfrm>
+                        <a:off x="0" y="0"/>
+                        <a:ext cx="360" cy="360"/>
+                      </w14:xfrm>
+                    </w14:contentPart>
+                  </a:graphicData>
+                </a:graphic>
+              </wp:anchor>
+            </w:drawing>
+          </mc:Choice>
+          <mc:Fallback>
+            <w:pict>
+              <v:shape w14:anchorId="789A7621" id="Ink 6" o:spid="_x0000_s1026" type="#_x0000_t75" style="position:absolute;margin-left:406.05pt;margin-top:11.7pt;width:2.9pt;height:2.9pt;z-index:251663360;visibility:visible;mso-wrap-style:square;mso-wrap-distance-left:9pt;mso-wrap-distance-top:0;mso-wrap-distance-right:9pt;mso-wrap-distance-bottom:0;mso-position-horizontal:absolute;mso-position-horizontal-relative:text;mso-position-vertical:absolute;mso-position-vertical-relative:text" o:gfxdata="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">
+                <v:imagedata r:id="rId24" o:title=""/>
+              </v:shape>
+            </w:pict>
+          </mc:Fallback>
+        </mc:AlternateContent>
+      </w:r>
+      <w:r>
         <w:t xml:space="preserve">In the </w:t>
       </w:r>
       <w:r>
@@ -909,7 +1714,7 @@
     <w:p>
       <w:r>
         <w:pict w14:anchorId="4DA287A3">
-          <v:rect id="_x0000_i1063" style="width:0;height:1.5pt" o:hralign="center" o:hrstd="t" o:hr="t" fillcolor="#a0a0a0" stroked="f"/>
+          <v:rect id="_x0000_i1219" style="width:0;height:1.5pt" o:hralign="center" o:hrstd="t" o:hr="t" fillcolor="#a0a0a0" stroked="f"/>
         </w:pict>
       </w:r>
     </w:p>
@@ -925,7 +1730,6 @@
           <w:b/>
           <w:bCs/>
         </w:rPr>
-        <w:lastRenderedPageBreak/>
         <w:t>Submission Requirements:</w:t>
       </w:r>
     </w:p>
@@ -1008,7 +1812,7 @@
     <w:p>
       <w:r>
         <w:pict w14:anchorId="6F3A5EF0">
-          <v:rect id="_x0000_i1064" style="width:0;height:1.5pt" o:hralign="center" o:hrstd="t" o:hr="t" fillcolor="#a0a0a0" stroked="f"/>
+          <v:rect id="_x0000_i1220" style="width:0;height:1.5pt" o:hralign="center" o:hrstd="t" o:hr="t" fillcolor="#a0a0a0" stroked="f"/>
         </w:pict>
       </w:r>
     </w:p>
@@ -1046,6 +1850,7 @@
         </w:numPr>
       </w:pPr>
       <w:r>
+        <w:lastRenderedPageBreak/>
         <w:t>Proper use of Git commands and processes.</w:t>
       </w:r>
     </w:p>
@@ -1073,8 +1878,8 @@
     </w:p>
     <w:p/>
     <w:sectPr>
-      <w:pgSz w:w="11906" w:h="16838"/>
-      <w:pgMar w:top="1440" w:right="1440" w:bottom="1440" w:left="1440" w:header="708" w:footer="708" w:gutter="0"/>
+      <w:pgSz w:w="16838" w:h="11906" w:orient="landscape" w:code="9"/>
+      <w:pgMar w:top="720" w:right="720" w:bottom="720" w:left="720" w:header="709" w:footer="709" w:gutter="0"/>
       <w:cols w:space="708"/>
       <w:docGrid w:linePitch="360"/>
     </w:sectPr>
@@ -2002,6 +2807,7 @@
   <w:style w:type="character" w:default="1" w:styleId="DefaultParagraphFont">
     <w:name w:val="Default Paragraph Font"/>
     <w:uiPriority w:val="1"/>
+    <w:semiHidden/>
     <w:unhideWhenUsed/>
   </w:style>
   <w:style w:type="table" w:default="1" w:styleId="TableNormal">
@@ -2026,6 +2832,432 @@
     <w:unhideWhenUsed/>
   </w:style>
 </w:styles>
+</file>
+
+<file path=word/ink/ink1.xml><?xml version="1.0" encoding="utf-8"?>
+<inkml:ink xmlns:inkml="http://www.w3.org/2003/InkML">
+  <inkml:definitions>
+    <inkml:context xml:id="ctx0">
+      <inkml:inkSource xml:id="inkSrc0">
+        <inkml:traceFormat>
+          <inkml:channel name="X" type="integer" min="-2.14748E9" max="2.14748E9" units="cm"/>
+          <inkml:channel name="Y" type="integer" min="-2.14748E9" max="2.14748E9" units="cm"/>
+          <inkml:channel name="F" type="integer" max="32767" units="dev"/>
+        </inkml:traceFormat>
+        <inkml:channelProperties>
+          <inkml:channelProperty channel="X" name="resolution" value="1000" units="1/cm"/>
+          <inkml:channelProperty channel="Y" name="resolution" value="1000" units="1/cm"/>
+          <inkml:channelProperty channel="F" name="resolution" value="0" units="1/dev"/>
+        </inkml:channelProperties>
+      </inkml:inkSource>
+      <inkml:timestamp xml:id="ts0" timeString="2024-12-07T01:14:31.054"/>
+    </inkml:context>
+    <inkml:brush xml:id="br0">
+      <inkml:brushProperty name="width" value="0.1" units="cm"/>
+      <inkml:brushProperty name="height" value="0.1" units="cm"/>
+      <inkml:brushProperty name="color" value="#008C3A"/>
+    </inkml:brush>
+  </inkml:definitions>
+  <inkml:trace contextRef="#ctx0" brushRef="#br0">1771 248 4162,'0'0'1761,"58"-3"-1761,-44 0 0,-11-2-609,-25-1-3168</inkml:trace>
+</inkml:ink>
+</file>
+
+<file path=word/ink/ink10.xml><?xml version="1.0" encoding="utf-8"?>
+<inkml:ink xmlns:inkml="http://www.w3.org/2003/InkML">
+  <inkml:definitions>
+    <inkml:context xml:id="ctx0">
+      <inkml:inkSource xml:id="inkSrc0">
+        <inkml:traceFormat>
+          <inkml:channel name="X" type="integer" min="-2.14748E9" max="2.14748E9" units="cm"/>
+          <inkml:channel name="Y" type="integer" min="-2.14748E9" max="2.14748E9" units="cm"/>
+          <inkml:channel name="F" type="integer" max="32767" units="dev"/>
+        </inkml:traceFormat>
+        <inkml:channelProperties>
+          <inkml:channelProperty channel="X" name="resolution" value="1000" units="1/cm"/>
+          <inkml:channelProperty channel="Y" name="resolution" value="1000" units="1/cm"/>
+          <inkml:channelProperty channel="F" name="resolution" value="0" units="1/dev"/>
+        </inkml:channelProperties>
+      </inkml:inkSource>
+      <inkml:timestamp xml:id="ts0" timeString="2024-12-07T01:12:20.612"/>
+    </inkml:context>
+    <inkml:brush xml:id="br0">
+      <inkml:brushProperty name="width" value="0.1" units="cm"/>
+      <inkml:brushProperty name="height" value="0.1" units="cm"/>
+      <inkml:brushProperty name="color" value="#008C3A"/>
+    </inkml:brush>
+  </inkml:definitions>
+  <inkml:trace contextRef="#ctx0" brushRef="#br0">1017 639 16,'0'0'0</inkml:trace>
+</inkml:ink>
+</file>
+
+<file path=word/ink/ink11.xml><?xml version="1.0" encoding="utf-8"?>
+<inkml:ink xmlns:inkml="http://www.w3.org/2003/InkML">
+  <inkml:definitions>
+    <inkml:context xml:id="ctx0">
+      <inkml:inkSource xml:id="inkSrc0">
+        <inkml:traceFormat>
+          <inkml:channel name="X" type="integer" min="-2.14748E9" max="2.14748E9" units="cm"/>
+          <inkml:channel name="Y" type="integer" min="-2.14748E9" max="2.14748E9" units="cm"/>
+          <inkml:channel name="F" type="integer" max="32767" units="dev"/>
+        </inkml:traceFormat>
+        <inkml:channelProperties>
+          <inkml:channelProperty channel="X" name="resolution" value="1000" units="1/cm"/>
+          <inkml:channelProperty channel="Y" name="resolution" value="1000" units="1/cm"/>
+          <inkml:channelProperty channel="F" name="resolution" value="0" units="1/dev"/>
+        </inkml:channelProperties>
+      </inkml:inkSource>
+      <inkml:timestamp xml:id="ts0" timeString="2024-12-07T01:12:14.507"/>
+    </inkml:context>
+    <inkml:brush xml:id="br0">
+      <inkml:brushProperty name="width" value="0.1" units="cm"/>
+      <inkml:brushProperty name="height" value="0.1" units="cm"/>
+      <inkml:brushProperty name="color" value="#008C3A"/>
+    </inkml:brush>
+  </inkml:definitions>
+  <inkml:trace contextRef="#ctx0" brushRef="#br0">1505 453 2785,'0'0'2369,"25"-8"-2369,-16 8-96,-2 0-192,-3 0-512</inkml:trace>
+</inkml:ink>
+</file>
+
+<file path=word/ink/ink12.xml><?xml version="1.0" encoding="utf-8"?>
+<inkml:ink xmlns:inkml="http://www.w3.org/2003/InkML">
+  <inkml:definitions>
+    <inkml:context xml:id="ctx0">
+      <inkml:inkSource xml:id="inkSrc0">
+        <inkml:traceFormat>
+          <inkml:channel name="X" type="integer" min="-2.14748E9" max="2.14748E9" units="cm"/>
+          <inkml:channel name="Y" type="integer" min="-2.14748E9" max="2.14748E9" units="cm"/>
+          <inkml:channel name="F" type="integer" max="32767" units="dev"/>
+        </inkml:traceFormat>
+        <inkml:channelProperties>
+          <inkml:channelProperty channel="X" name="resolution" value="1000" units="1/cm"/>
+          <inkml:channelProperty channel="Y" name="resolution" value="1000" units="1/cm"/>
+          <inkml:channelProperty channel="F" name="resolution" value="0" units="1/dev"/>
+        </inkml:channelProperties>
+      </inkml:inkSource>
+      <inkml:timestamp xml:id="ts0" timeString="2024-12-07T01:12:09.399"/>
+    </inkml:context>
+    <inkml:brush xml:id="br0">
+      <inkml:brushProperty name="width" value="0.1" units="cm"/>
+      <inkml:brushProperty name="height" value="0.1" units="cm"/>
+      <inkml:brushProperty name="color" value="#008C3A"/>
+    </inkml:brush>
+  </inkml:definitions>
+  <inkml:trace contextRef="#ctx0" brushRef="#br0">1084 869 3970,'0'0'3393,"0"-1"-3521,2-1-64,5 1-544,-1-2-1761</inkml:trace>
+</inkml:ink>
+</file>
+
+<file path=word/ink/ink13.xml><?xml version="1.0" encoding="utf-8"?>
+<inkml:ink xmlns:inkml="http://www.w3.org/2003/InkML">
+  <inkml:definitions>
+    <inkml:context xml:id="ctx0">
+      <inkml:inkSource xml:id="inkSrc0">
+        <inkml:traceFormat>
+          <inkml:channel name="X" type="integer" min="-2.14748E9" max="2.14748E9" units="cm"/>
+          <inkml:channel name="Y" type="integer" min="-2.14748E9" max="2.14748E9" units="cm"/>
+          <inkml:channel name="F" type="integer" max="32767" units="dev"/>
+        </inkml:traceFormat>
+        <inkml:channelProperties>
+          <inkml:channelProperty channel="X" name="resolution" value="1000" units="1/cm"/>
+          <inkml:channelProperty channel="Y" name="resolution" value="1000" units="1/cm"/>
+          <inkml:channelProperty channel="F" name="resolution" value="0" units="1/dev"/>
+        </inkml:channelProperties>
+      </inkml:inkSource>
+      <inkml:timestamp xml:id="ts0" timeString="2024-12-07T01:11:39.500"/>
+    </inkml:context>
+    <inkml:brush xml:id="br0">
+      <inkml:brushProperty name="width" value="0.1" units="cm"/>
+      <inkml:brushProperty name="height" value="0.1" units="cm"/>
+      <inkml:brushProperty name="color" value="#008C3A"/>
+    </inkml:brush>
+  </inkml:definitions>
+  <inkml:trace contextRef="#ctx0" brushRef="#br0">606 93 2401,'0'0'480</inkml:trace>
+</inkml:ink>
+</file>
+
+<file path=word/ink/ink14.xml><?xml version="1.0" encoding="utf-8"?>
+<inkml:ink xmlns:inkml="http://www.w3.org/2003/InkML">
+  <inkml:definitions>
+    <inkml:context xml:id="ctx0">
+      <inkml:inkSource xml:id="inkSrc0">
+        <inkml:traceFormat>
+          <inkml:channel name="X" type="integer" min="-2.14748E9" max="2.14748E9" units="cm"/>
+          <inkml:channel name="Y" type="integer" min="-2.14748E9" max="2.14748E9" units="cm"/>
+          <inkml:channel name="F" type="integer" max="32767" units="dev"/>
+        </inkml:traceFormat>
+        <inkml:channelProperties>
+          <inkml:channelProperty channel="X" name="resolution" value="1000" units="1/cm"/>
+          <inkml:channelProperty channel="Y" name="resolution" value="1000" units="1/cm"/>
+          <inkml:channelProperty channel="F" name="resolution" value="0" units="1/dev"/>
+        </inkml:channelProperties>
+      </inkml:inkSource>
+      <inkml:timestamp xml:id="ts0" timeString="2024-12-07T01:09:24.900"/>
+    </inkml:context>
+    <inkml:brush xml:id="br0">
+      <inkml:brushProperty name="width" value="0.1" units="cm"/>
+      <inkml:brushProperty name="height" value="0.1" units="cm"/>
+      <inkml:brushProperty name="color" value="#008C3A"/>
+    </inkml:brush>
+  </inkml:definitions>
+  <inkml:trace contextRef="#ctx0" brushRef="#br0">0 0 24575,'0'0'-8191</inkml:trace>
+</inkml:ink>
+</file>
+
+<file path=word/ink/ink15.xml><?xml version="1.0" encoding="utf-8"?>
+<inkml:ink xmlns:inkml="http://www.w3.org/2003/InkML">
+  <inkml:definitions>
+    <inkml:context xml:id="ctx0">
+      <inkml:inkSource xml:id="inkSrc0">
+        <inkml:traceFormat>
+          <inkml:channel name="X" type="integer" min="-2.14748E9" max="2.14748E9" units="cm"/>
+          <inkml:channel name="Y" type="integer" min="-2.14748E9" max="2.14748E9" units="cm"/>
+          <inkml:channel name="F" type="integer" max="32767" units="dev"/>
+        </inkml:traceFormat>
+        <inkml:channelProperties>
+          <inkml:channelProperty channel="X" name="resolution" value="1000" units="1/cm"/>
+          <inkml:channelProperty channel="Y" name="resolution" value="1000" units="1/cm"/>
+          <inkml:channelProperty channel="F" name="resolution" value="0" units="1/dev"/>
+        </inkml:channelProperties>
+      </inkml:inkSource>
+      <inkml:timestamp xml:id="ts0" timeString="2024-12-07T01:09:15.774"/>
+    </inkml:context>
+    <inkml:brush xml:id="br0">
+      <inkml:brushProperty name="width" value="0.1" units="cm"/>
+      <inkml:brushProperty name="height" value="0.1" units="cm"/>
+      <inkml:brushProperty name="color" value="#008C3A"/>
+    </inkml:brush>
+  </inkml:definitions>
+  <inkml:trace contextRef="#ctx0" brushRef="#br0">1 0 24575,'0'0'-8191</inkml:trace>
+</inkml:ink>
+</file>
+
+<file path=word/ink/ink2.xml><?xml version="1.0" encoding="utf-8"?>
+<inkml:ink xmlns:inkml="http://www.w3.org/2003/InkML">
+  <inkml:definitions>
+    <inkml:context xml:id="ctx0">
+      <inkml:inkSource xml:id="inkSrc0">
+        <inkml:traceFormat>
+          <inkml:channel name="X" type="integer" min="-2.14748E9" max="2.14748E9" units="cm"/>
+          <inkml:channel name="Y" type="integer" min="-2.14748E9" max="2.14748E9" units="cm"/>
+          <inkml:channel name="F" type="integer" max="32767" units="dev"/>
+        </inkml:traceFormat>
+        <inkml:channelProperties>
+          <inkml:channelProperty channel="X" name="resolution" value="1000" units="1/cm"/>
+          <inkml:channelProperty channel="Y" name="resolution" value="1000" units="1/cm"/>
+          <inkml:channelProperty channel="F" name="resolution" value="0" units="1/dev"/>
+        </inkml:channelProperties>
+      </inkml:inkSource>
+      <inkml:timestamp xml:id="ts0" timeString="2024-12-07T01:14:24.803"/>
+    </inkml:context>
+    <inkml:brush xml:id="br0">
+      <inkml:brushProperty name="width" value="0.1" units="cm"/>
+      <inkml:brushProperty name="height" value="0.1" units="cm"/>
+      <inkml:brushProperty name="color" value="#008C3A"/>
+    </inkml:brush>
+  </inkml:definitions>
+  <inkml:trace contextRef="#ctx0" brushRef="#br0">1094 469 3778,'0'0'2913,"0"-9"-2945</inkml:trace>
+  <inkml:trace contextRef="#ctx0" brushRef="#br0" timeOffset="2857.06">2651 185 656,'0'0'4690,"84"5"-4690,-74-5-192,-18 0-2849</inkml:trace>
+</inkml:ink>
+</file>
+
+<file path=word/ink/ink3.xml><?xml version="1.0" encoding="utf-8"?>
+<inkml:ink xmlns:inkml="http://www.w3.org/2003/InkML">
+  <inkml:definitions>
+    <inkml:context xml:id="ctx0">
+      <inkml:inkSource xml:id="inkSrc0">
+        <inkml:traceFormat>
+          <inkml:channel name="X" type="integer" min="-2.14748E9" max="2.14748E9" units="cm"/>
+          <inkml:channel name="Y" type="integer" min="-2.14748E9" max="2.14748E9" units="cm"/>
+          <inkml:channel name="F" type="integer" max="32767" units="dev"/>
+        </inkml:traceFormat>
+        <inkml:channelProperties>
+          <inkml:channelProperty channel="X" name="resolution" value="1000" units="1/cm"/>
+          <inkml:channelProperty channel="Y" name="resolution" value="1000" units="1/cm"/>
+          <inkml:channelProperty channel="F" name="resolution" value="0" units="1/dev"/>
+        </inkml:channelProperties>
+      </inkml:inkSource>
+      <inkml:timestamp xml:id="ts0" timeString="2024-12-07T01:13:27.372"/>
+    </inkml:context>
+    <inkml:brush xml:id="br0">
+      <inkml:brushProperty name="width" value="0.1" units="cm"/>
+      <inkml:brushProperty name="height" value="0.1" units="cm"/>
+      <inkml:brushProperty name="color" value="#008C3A"/>
+    </inkml:brush>
+  </inkml:definitions>
+  <inkml:trace contextRef="#ctx0" brushRef="#br0">9586 281 5507,'0'0'96,"74"-23"-96,-67 20-96,-5 2-193</inkml:trace>
+  <inkml:trace contextRef="#ctx0" brushRef="#br0" timeOffset="103928.67">9850 1930 4930,'0'0'480,"16"1"-576,-9 9-160,-3-1-288,-3 2-2593</inkml:trace>
+</inkml:ink>
+</file>
+
+<file path=word/ink/ink4.xml><?xml version="1.0" encoding="utf-8"?>
+<inkml:ink xmlns:inkml="http://www.w3.org/2003/InkML">
+  <inkml:definitions>
+    <inkml:context xml:id="ctx0">
+      <inkml:inkSource xml:id="inkSrc0">
+        <inkml:traceFormat>
+          <inkml:channel name="X" type="integer" min="-2.14748E9" max="2.14748E9" units="cm"/>
+          <inkml:channel name="Y" type="integer" min="-2.14748E9" max="2.14748E9" units="cm"/>
+          <inkml:channel name="F" type="integer" max="32767" units="dev"/>
+        </inkml:traceFormat>
+        <inkml:channelProperties>
+          <inkml:channelProperty channel="X" name="resolution" value="1000" units="1/cm"/>
+          <inkml:channelProperty channel="Y" name="resolution" value="1000" units="1/cm"/>
+          <inkml:channelProperty channel="F" name="resolution" value="0" units="1/dev"/>
+        </inkml:channelProperties>
+      </inkml:inkSource>
+      <inkml:timestamp xml:id="ts0" timeString="2024-12-07T01:14:58.324"/>
+    </inkml:context>
+    <inkml:brush xml:id="br0">
+      <inkml:brushProperty name="width" value="0.1" units="cm"/>
+      <inkml:brushProperty name="height" value="0.1" units="cm"/>
+      <inkml:brushProperty name="color" value="#008C3A"/>
+    </inkml:brush>
+  </inkml:definitions>
+  <inkml:trace contextRef="#ctx0" brushRef="#br0">534 1224 944,'0'0'5011,"7"1"-4883,-5 2-64,2-2-64,0 1 0,-1 0-64,-2-1 0,0 0-352</inkml:trace>
+  <inkml:trace contextRef="#ctx0" brushRef="#br0" timeOffset="5889.04">3129 542 3009,'0'0'2882,"6"-1"-2946,-4 1 64,1 0 0,2 0-288,-2 0-161</inkml:trace>
+</inkml:ink>
+</file>
+
+<file path=word/ink/ink5.xml><?xml version="1.0" encoding="utf-8"?>
+<inkml:ink xmlns:inkml="http://www.w3.org/2003/InkML">
+  <inkml:definitions>
+    <inkml:context xml:id="ctx0">
+      <inkml:inkSource xml:id="inkSrc0">
+        <inkml:traceFormat>
+          <inkml:channel name="X" type="integer" min="-2.14748E9" max="2.14748E9" units="cm"/>
+          <inkml:channel name="Y" type="integer" min="-2.14748E9" max="2.14748E9" units="cm"/>
+          <inkml:channel name="F" type="integer" max="32767" units="dev"/>
+        </inkml:traceFormat>
+        <inkml:channelProperties>
+          <inkml:channelProperty channel="X" name="resolution" value="1000" units="1/cm"/>
+          <inkml:channelProperty channel="Y" name="resolution" value="1000" units="1/cm"/>
+          <inkml:channelProperty channel="F" name="resolution" value="0" units="1/dev"/>
+        </inkml:channelProperties>
+      </inkml:inkSource>
+      <inkml:timestamp xml:id="ts0" timeString="2024-12-07T01:14:56.312"/>
+    </inkml:context>
+    <inkml:brush xml:id="br0">
+      <inkml:brushProperty name="width" value="0.1" units="cm"/>
+      <inkml:brushProperty name="height" value="0.1" units="cm"/>
+      <inkml:brushProperty name="color" value="#008C3A"/>
+    </inkml:brush>
+  </inkml:definitions>
+  <inkml:trace contextRef="#ctx0" brushRef="#br0">2084 29 1121,'0'0'4257,"-3"0"-4353</inkml:trace>
+</inkml:ink>
+</file>
+
+<file path=word/ink/ink6.xml><?xml version="1.0" encoding="utf-8"?>
+<inkml:ink xmlns:inkml="http://www.w3.org/2003/InkML">
+  <inkml:definitions>
+    <inkml:context xml:id="ctx0">
+      <inkml:inkSource xml:id="inkSrc0">
+        <inkml:traceFormat>
+          <inkml:channel name="X" type="integer" min="-2.14748E9" max="2.14748E9" units="cm"/>
+          <inkml:channel name="Y" type="integer" min="-2.14748E9" max="2.14748E9" units="cm"/>
+          <inkml:channel name="F" type="integer" max="32767" units="dev"/>
+        </inkml:traceFormat>
+        <inkml:channelProperties>
+          <inkml:channelProperty channel="X" name="resolution" value="1000" units="1/cm"/>
+          <inkml:channelProperty channel="Y" name="resolution" value="1000" units="1/cm"/>
+          <inkml:channelProperty channel="F" name="resolution" value="0" units="1/dev"/>
+        </inkml:channelProperties>
+      </inkml:inkSource>
+      <inkml:timestamp xml:id="ts0" timeString="2024-12-07T01:14:46.342"/>
+    </inkml:context>
+    <inkml:brush xml:id="br0">
+      <inkml:brushProperty name="width" value="0.1" units="cm"/>
+      <inkml:brushProperty name="height" value="0.1" units="cm"/>
+      <inkml:brushProperty name="color" value="#008C3A"/>
+    </inkml:brush>
+  </inkml:definitions>
+  <inkml:trace contextRef="#ctx0" brushRef="#br0">2038 1666 1313,'0'0'5986,"2"0"-5922,-1 2 0,2 3-32,-1-1-32,2-1 0,-1 1-64,-1-1-64,1-1-256</inkml:trace>
+  <inkml:trace contextRef="#ctx0" brushRef="#br0" timeOffset="1123.91">2590 1580 528,'0'0'5971,"0"-1"-6067,0 0-96,0 0-288</inkml:trace>
+  <inkml:trace contextRef="#ctx0" brushRef="#br0" timeOffset="9969.76">2084 29 1121,'0'0'4257,"-3"0"-4353</inkml:trace>
+</inkml:ink>
+</file>
+
+<file path=word/ink/ink7.xml><?xml version="1.0" encoding="utf-8"?>
+<inkml:ink xmlns:inkml="http://www.w3.org/2003/InkML">
+  <inkml:definitions>
+    <inkml:context xml:id="ctx0">
+      <inkml:inkSource xml:id="inkSrc0">
+        <inkml:traceFormat>
+          <inkml:channel name="X" type="integer" min="-2.14748E9" max="2.14748E9" units="cm"/>
+          <inkml:channel name="Y" type="integer" min="-2.14748E9" max="2.14748E9" units="cm"/>
+          <inkml:channel name="F" type="integer" max="32767" units="dev"/>
+        </inkml:traceFormat>
+        <inkml:channelProperties>
+          <inkml:channelProperty channel="X" name="resolution" value="1000" units="1/cm"/>
+          <inkml:channelProperty channel="Y" name="resolution" value="1000" units="1/cm"/>
+          <inkml:channelProperty channel="F" name="resolution" value="0" units="1/dev"/>
+        </inkml:channelProperties>
+      </inkml:inkSource>
+      <inkml:timestamp xml:id="ts0" timeString="2024-12-07T01:14:17.759"/>
+    </inkml:context>
+    <inkml:brush xml:id="br0">
+      <inkml:brushProperty name="width" value="0.1" units="cm"/>
+      <inkml:brushProperty name="height" value="0.1" units="cm"/>
+      <inkml:brushProperty name="color" value="#008C3A"/>
+    </inkml:brush>
+  </inkml:definitions>
+  <inkml:trace contextRef="#ctx0" brushRef="#br0">5724 389 4162,'0'0'2305,"47"-2"-2241,-35 2-64,-21 0-3169</inkml:trace>
+</inkml:ink>
+</file>
+
+<file path=word/ink/ink8.xml><?xml version="1.0" encoding="utf-8"?>
+<inkml:ink xmlns:inkml="http://www.w3.org/2003/InkML">
+  <inkml:definitions>
+    <inkml:context xml:id="ctx0">
+      <inkml:inkSource xml:id="inkSrc0">
+        <inkml:traceFormat>
+          <inkml:channel name="X" type="integer" min="-2.14748E9" max="2.14748E9" units="cm"/>
+          <inkml:channel name="Y" type="integer" min="-2.14748E9" max="2.14748E9" units="cm"/>
+          <inkml:channel name="F" type="integer" max="32767" units="dev"/>
+        </inkml:traceFormat>
+        <inkml:channelProperties>
+          <inkml:channelProperty channel="X" name="resolution" value="1000" units="1/cm"/>
+          <inkml:channelProperty channel="Y" name="resolution" value="1000" units="1/cm"/>
+          <inkml:channelProperty channel="F" name="resolution" value="0" units="1/dev"/>
+        </inkml:channelProperties>
+      </inkml:inkSource>
+      <inkml:timestamp xml:id="ts0" timeString="2024-12-07T01:13:43.978"/>
+    </inkml:context>
+    <inkml:brush xml:id="br0">
+      <inkml:brushProperty name="width" value="0.1" units="cm"/>
+      <inkml:brushProperty name="height" value="0.1" units="cm"/>
+      <inkml:brushProperty name="color" value="#008C3A"/>
+    </inkml:brush>
+  </inkml:definitions>
+  <inkml:trace contextRef="#ctx0" brushRef="#br0">745 297 1345,'0'0'3393,"30"-4"-3745,-37-1-1729</inkml:trace>
+  <inkml:trace contextRef="#ctx0" brushRef="#br0" timeOffset="1120.93">1409 307 3169,'0'0'2113,"52"-15"-2113,-43 15-96,-1 0 0,-6 0-448</inkml:trace>
+</inkml:ink>
+</file>
+
+<file path=word/ink/ink9.xml><?xml version="1.0" encoding="utf-8"?>
+<inkml:ink xmlns:inkml="http://www.w3.org/2003/InkML">
+  <inkml:definitions>
+    <inkml:context xml:id="ctx0">
+      <inkml:inkSource xml:id="inkSrc0">
+        <inkml:traceFormat>
+          <inkml:channel name="X" type="integer" min="-2.14748E9" max="2.14748E9" units="cm"/>
+          <inkml:channel name="Y" type="integer" min="-2.14748E9" max="2.14748E9" units="cm"/>
+          <inkml:channel name="F" type="integer" max="32767" units="dev"/>
+        </inkml:traceFormat>
+        <inkml:channelProperties>
+          <inkml:channelProperty channel="X" name="resolution" value="1000" units="1/cm"/>
+          <inkml:channelProperty channel="Y" name="resolution" value="1000" units="1/cm"/>
+          <inkml:channelProperty channel="F" name="resolution" value="0" units="1/dev"/>
+        </inkml:channelProperties>
+      </inkml:inkSource>
+      <inkml:timestamp xml:id="ts0" timeString="2024-12-07T01:13:38.495"/>
+    </inkml:context>
+    <inkml:brush xml:id="br0">
+      <inkml:brushProperty name="width" value="0.1" units="cm"/>
+      <inkml:brushProperty name="height" value="0.1" units="cm"/>
+      <inkml:brushProperty name="color" value="#008C3A"/>
+    </inkml:brush>
+  </inkml:definitions>
+  <inkml:trace contextRef="#ctx0" brushRef="#br0">3326 225 4386,'0'0'192,"27"-7"-2945</inkml:trace>
+</inkml:ink>
 </file>
 
 <file path=word/theme/theme1.xml><?xml version="1.0" encoding="utf-8"?>

</xml_diff>